<commit_message>
Created scripts for generating alignment and variant calling statistics
</commit_message>
<xml_diff>
--- a/writing/ASHS Abstract Final.docx
+++ b/writing/ASHS Abstract Final.docx
@@ -17,7 +17,7 @@
         <w:t xml:space="preserve">An analysis of </w:t>
       </w:r>
       <w:r>
-        <w:t xml:space="preserve">phylogenetic </w:t>
+        <w:t xml:space="preserve">genomic </w:t>
       </w:r>
       <w:r>
         <w:t xml:space="preserve">and phytochemical diversity in </w:t>
@@ -68,13 +68,8 @@
       <w:r>
         <w:t xml:space="preserve">, </w:t>
       </w:r>
-      <w:proofErr w:type="spellStart"/>
-      <w:r>
-        <w:t>Yoonkyung</w:t>
-      </w:r>
-      <w:proofErr w:type="spellEnd"/>
-      <w:r>
-        <w:t xml:space="preserve"> Lee</w:t>
+      <w:r>
+        <w:t>Yoonkyung Lee</w:t>
       </w:r>
       <w:r>
         <w:rPr>
@@ -113,15 +108,16 @@
         <w:t>3</w:t>
       </w:r>
       <w:r>
+        <w:rPr>
+          <w:vertAlign w:val="superscript"/>
+        </w:rPr>
+        <w:t>,4</w:t>
+      </w:r>
+      <w:r>
         <w:t xml:space="preserve">, </w:t>
       </w:r>
-      <w:proofErr w:type="spellStart"/>
-      <w:r>
-        <w:t>Sangtae</w:t>
-      </w:r>
-      <w:proofErr w:type="spellEnd"/>
-      <w:r>
-        <w:t xml:space="preserve"> Kim</w:t>
+      <w:r>
+        <w:t>Sangtae Kim</w:t>
       </w:r>
       <w:r>
         <w:rPr>
@@ -143,6 +139,12 @@
           <w:vertAlign w:val="superscript"/>
         </w:rPr>
         <w:t>1</w:t>
+      </w:r>
+      <w:r>
+        <w:rPr>
+          <w:vertAlign w:val="superscript"/>
+        </w:rPr>
+        <w:t>,3</w:t>
       </w:r>
     </w:p>
     <w:p>
@@ -156,7 +158,16 @@
         <w:t>1</w:t>
       </w:r>
       <w:r>
-        <w:t>Horticultural Science Department, University of Florida, Gainesville, Florida</w:t>
+        <w:t>Horticultural Science</w:t>
+      </w:r>
+      <w:r>
+        <w:t>s</w:t>
+      </w:r>
+      <w:r>
+        <w:t xml:space="preserve"> Department, University of Florida, Gainesville, F</w:t>
+      </w:r>
+      <w:r>
+        <w:t>L, USA</w:t>
       </w:r>
     </w:p>
     <w:p>
@@ -170,18 +181,19 @@
         <w:t>2</w:t>
       </w:r>
       <w:r>
-        <w:t xml:space="preserve">Department of Biology, </w:t>
-      </w:r>
-      <w:proofErr w:type="spellStart"/>
-      <w:r>
-        <w:t>Sungshin</w:t>
-      </w:r>
-      <w:proofErr w:type="spellEnd"/>
-      <w:r>
-        <w:t xml:space="preserve"> Women’s University, Seoul 01133, Rep. of Korea</w:t>
+        <w:t>Department of Biology, Sungshin Women’s University, Seoul, Rep</w:t>
+      </w:r>
+      <w:r>
+        <w:t>ublic</w:t>
+      </w:r>
+      <w:r>
+        <w:t xml:space="preserve"> of Korea</w:t>
       </w:r>
     </w:p>
     <w:p>
+      <w:pPr>
+        <w:spacing w:after="0"/>
+      </w:pPr>
       <w:r>
         <w:rPr>
           <w:vertAlign w:val="superscript"/>
@@ -189,517 +201,438 @@
         <w:t>3</w:t>
       </w:r>
       <w:r>
-        <w:t>Gulf Coast Research and Education Center, University of Florida, Wimauma, FL</w:t>
+        <w:t>Plant Molecular and Cellular Biology Graduate Program, University of Florida, Gainesville, FL</w:t>
+      </w:r>
+      <w:r>
+        <w:t>, USA</w:t>
       </w:r>
     </w:p>
     <w:p>
       <w:r>
         <w:rPr>
-          <w:i/>
-          <w:iCs/>
-        </w:rPr>
-        <w:t xml:space="preserve">Scutellaria baicalensis </w:t>
-      </w:r>
-      <w:r>
-        <w:t xml:space="preserve">is a medicinal plant whose root extracts have </w:t>
-      </w:r>
-      <w:r>
-        <w:t xml:space="preserve">been </w:t>
-      </w:r>
-      <w:r>
-        <w:t xml:space="preserve">widely used in </w:t>
-      </w:r>
-      <w:r>
-        <w:t>Asian medicine</w:t>
-      </w:r>
-      <w:r>
-        <w:t xml:space="preserve"> for more than 2,000 years</w:t>
-      </w:r>
-      <w:r>
-        <w:t>. F</w:t>
-      </w:r>
-      <w:r>
-        <w:t>lavonoids in these extracts</w:t>
-      </w:r>
-      <w:r>
-        <w:t xml:space="preserve"> </w:t>
-      </w:r>
-      <w:r>
-        <w:t>possess</w:t>
-      </w:r>
-      <w:r>
-        <w:t xml:space="preserve"> </w:t>
-      </w:r>
-      <w:r>
-        <w:t xml:space="preserve">anti-cancer, </w:t>
-      </w:r>
-      <w:r>
-        <w:t>antioxidant</w:t>
-      </w:r>
-      <w:r>
-        <w:t xml:space="preserve">, </w:t>
-      </w:r>
-      <w:r>
-        <w:t>antiviral</w:t>
-      </w:r>
-      <w:r>
-        <w:t>,</w:t>
-      </w:r>
-      <w:r>
-        <w:t xml:space="preserve"> and neuro-psychologic</w:t>
-      </w:r>
-      <w:r>
-        <w:t xml:space="preserve"> </w:t>
-      </w:r>
-      <w:r>
-        <w:t xml:space="preserve">properties. </w:t>
-      </w:r>
-      <w:r>
-        <w:t xml:space="preserve">Because of interest in the medicinal properties of these flavonoids, </w:t>
-      </w:r>
-      <w:r>
-        <w:t xml:space="preserve">the </w:t>
-      </w:r>
-      <w:r>
-        <w:t>reference</w:t>
-      </w:r>
-      <w:r>
-        <w:t xml:space="preserve"> genome </w:t>
-      </w:r>
-      <w:r>
-        <w:t xml:space="preserve">of </w:t>
-      </w:r>
-      <w:r>
-        <w:rPr>
-          <w:i/>
-          <w:iCs/>
-        </w:rPr>
-        <w:t xml:space="preserve">S. baicalensis </w:t>
-      </w:r>
-      <w:r>
-        <w:t xml:space="preserve">has been </w:t>
-      </w:r>
-      <w:r>
-        <w:t xml:space="preserve">recently </w:t>
-      </w:r>
-      <w:r>
-        <w:t>completed</w:t>
-      </w:r>
-      <w:r>
-        <w:t xml:space="preserve">. </w:t>
-      </w:r>
-      <w:r>
-        <w:t xml:space="preserve">Although </w:t>
-      </w:r>
-      <w:r>
-        <w:rPr>
-          <w:i/>
-          <w:iCs/>
-        </w:rPr>
-        <w:t xml:space="preserve">S. baicalensis </w:t>
-      </w:r>
-      <w:r>
-        <w:t>has been</w:t>
-      </w:r>
-      <w:r>
-        <w:t xml:space="preserve"> well</w:t>
-      </w:r>
-      <w:r>
-        <w:t>-</w:t>
-      </w:r>
-      <w:r>
-        <w:t>studied,</w:t>
-      </w:r>
-      <w:r>
-        <w:t xml:space="preserve"> the</w:t>
-      </w:r>
-      <w:r>
-        <w:t xml:space="preserve"> </w:t>
-      </w:r>
-      <w:r>
-        <w:rPr>
-          <w:i/>
-          <w:iCs/>
-        </w:rPr>
-        <w:t xml:space="preserve">Scutellaria </w:t>
-      </w:r>
-      <w:r>
-        <w:t xml:space="preserve">genus </w:t>
-      </w:r>
-      <w:r>
-        <w:t xml:space="preserve">contains more than </w:t>
-      </w:r>
-      <w:r>
-        <w:t>470</w:t>
-      </w:r>
-      <w:r>
-        <w:t xml:space="preserve"> other</w:t>
-      </w:r>
-      <w:r>
-        <w:t xml:space="preserve"> species</w:t>
-      </w:r>
-      <w:r>
-        <w:t>, the majority of which</w:t>
-      </w:r>
-      <w:r>
-        <w:t xml:space="preserve"> </w:t>
-      </w:r>
-      <w:r>
-        <w:t>not analyzed</w:t>
-      </w:r>
-      <w:r>
-        <w:t xml:space="preserve">. This study aims to extend </w:t>
-      </w:r>
-      <w:r>
-        <w:t>the current</w:t>
-      </w:r>
-      <w:r>
-        <w:t xml:space="preserve"> knowledge of </w:t>
-      </w:r>
-      <w:r>
-        <w:rPr>
-          <w:i/>
-          <w:iCs/>
-        </w:rPr>
-        <w:t>Scutellaria</w:t>
-      </w:r>
-      <w:r>
-        <w:rPr>
-          <w:i/>
-          <w:iCs/>
-        </w:rPr>
-        <w:t xml:space="preserve"> </w:t>
-      </w:r>
-      <w:r>
-        <w:t>by analyzing flavonoid profiles for a large set of species representing the diversity in the genus.</w:t>
-      </w:r>
-      <w:r>
-        <w:rPr>
-          <w:i/>
-          <w:iCs/>
-        </w:rPr>
-        <w:t xml:space="preserve"> </w:t>
-      </w:r>
-      <w:r>
-        <w:t xml:space="preserve">Targeted </w:t>
-      </w:r>
-      <w:r>
-        <w:t xml:space="preserve">metabolite </w:t>
-      </w:r>
-      <w:r>
-        <w:t>analysis</w:t>
-      </w:r>
-      <w:r>
-        <w:t xml:space="preserve"> of </w:t>
-      </w:r>
-      <w:r>
-        <w:t xml:space="preserve">fresh and </w:t>
-      </w:r>
-      <w:r>
-        <w:t>dried</w:t>
-      </w:r>
-      <w:r>
-        <w:t xml:space="preserve"> samples </w:t>
-      </w:r>
-      <w:r>
-        <w:t>was completed with High Performance Liquid Chromatography (HPLC)</w:t>
-      </w:r>
-      <w:r>
-        <w:t xml:space="preserve"> to quantify 15 </w:t>
-      </w:r>
-      <w:r>
-        <w:t>flavones</w:t>
-      </w:r>
-      <w:r>
-        <w:t>.</w:t>
-      </w:r>
-      <w:r>
-        <w:t xml:space="preserve"> </w:t>
-      </w:r>
-      <w:r>
-        <w:t xml:space="preserve">A phylogenetic tree of these species was constructed from chloroplast </w:t>
-      </w:r>
-      <w:r>
-        <w:t>genomic data</w:t>
-      </w:r>
-      <w:r>
-        <w:t xml:space="preserve"> and</w:t>
-      </w:r>
-      <w:r>
-        <w:rPr>
-          <w:i/>
-          <w:iCs/>
-        </w:rPr>
-        <w:t xml:space="preserve"> </w:t>
-      </w:r>
-      <w:r>
-        <w:t>used</w:t>
-      </w:r>
-      <w:r>
-        <w:rPr>
-          <w:i/>
-          <w:iCs/>
-        </w:rPr>
-        <w:t xml:space="preserve"> </w:t>
-      </w:r>
-      <w:r>
-        <w:t xml:space="preserve">to identify “medicinal hotspots” – clades of species accumulating high concentrations of medicinally relevant flavones. </w:t>
-      </w:r>
-      <w:r>
-        <w:t xml:space="preserve">Based on these results, a </w:t>
-      </w:r>
-      <w:r>
-        <w:t xml:space="preserve">subset of species </w:t>
-      </w:r>
-      <w:proofErr w:type="gramStart"/>
-      <w:r>
-        <w:t>were</w:t>
-      </w:r>
-      <w:proofErr w:type="gramEnd"/>
-      <w:r>
-        <w:t xml:space="preserve"> selected for organ-specific metabolite </w:t>
-      </w:r>
-      <w:r>
-        <w:t>profil</w:t>
-      </w:r>
-      <w:r>
-        <w:t xml:space="preserve">ing </w:t>
-      </w:r>
-      <w:r>
-        <w:t>and genome size analys</w:t>
-      </w:r>
-      <w:r>
-        <w:t>i</w:t>
-      </w:r>
-      <w:r>
-        <w:t>s</w:t>
-      </w:r>
-      <w:r>
-        <w:t>.</w:t>
-      </w:r>
-      <w:r>
-        <w:t xml:space="preserve"> </w:t>
-      </w:r>
-      <w:r>
-        <w:t xml:space="preserve">A comparison of phytochemical profiles </w:t>
-      </w:r>
-      <w:r>
-        <w:t xml:space="preserve">for these species </w:t>
-      </w:r>
-      <w:r>
-        <w:t>indicate</w:t>
-      </w:r>
-      <w:r>
-        <w:t>s</w:t>
-      </w:r>
-      <w:r>
-        <w:t xml:space="preserve"> significant diversity in site and identity of</w:t>
-      </w:r>
-      <w:r>
-        <w:t xml:space="preserve"> flavone</w:t>
-      </w:r>
-      <w:r>
-        <w:t xml:space="preserve"> accumulation when compared to </w:t>
-      </w:r>
-      <w:r>
-        <w:rPr>
-          <w:i/>
-          <w:iCs/>
-        </w:rPr>
-        <w:t xml:space="preserve">S. </w:t>
-      </w:r>
-      <w:r>
-        <w:rPr>
-          <w:i/>
-          <w:iCs/>
-        </w:rPr>
-        <w:t>baicalensis</w:t>
-      </w:r>
-      <w:r>
-        <w:t xml:space="preserve">. Inconsistences in site of accumulation between the proposed flavonoid biosynthesis pathway for </w:t>
-      </w:r>
-      <w:r>
-        <w:rPr>
-          <w:i/>
-        </w:rPr>
-        <w:t>S. baicalensis</w:t>
-      </w:r>
-      <w:r>
-        <w:t xml:space="preserve"> and chemical analysis results </w:t>
-      </w:r>
-      <w:r>
-        <w:t xml:space="preserve">indicate </w:t>
-      </w:r>
-      <w:r>
-        <w:t xml:space="preserve">shared and unique </w:t>
-      </w:r>
-      <w:r>
-        <w:t xml:space="preserve">flavonoid </w:t>
-      </w:r>
-      <w:r>
-        <w:t>bi</w:t>
-      </w:r>
-      <w:r>
-        <w:t>o</w:t>
-      </w:r>
-      <w:r>
-        <w:t>synthetic</w:t>
-      </w:r>
-      <w:r>
-        <w:t xml:space="preserve"> </w:t>
-      </w:r>
-      <w:r>
-        <w:t xml:space="preserve">routes </w:t>
-      </w:r>
-      <w:r>
-        <w:t>among</w:t>
-      </w:r>
-      <w:r>
-        <w:t xml:space="preserve"> species.</w:t>
-      </w:r>
-      <w:r>
-        <w:t xml:space="preserve"> </w:t>
-      </w:r>
-      <w:r>
-        <w:t xml:space="preserve">Flow cytometry results revealed 7 of the 8 species analyzed have similarly sized genomes as </w:t>
-      </w:r>
-      <w:r>
-        <w:rPr>
-          <w:i/>
-        </w:rPr>
-        <w:t>S. baicalensis</w:t>
-      </w:r>
-      <w:r>
-        <w:rPr>
-          <w:iCs/>
-        </w:rPr>
-        <w:t xml:space="preserve">. This similarity in genome size can facilitate the use </w:t>
-      </w:r>
-      <w:r>
-        <w:rPr>
-          <w:iCs/>
-        </w:rPr>
-        <w:t xml:space="preserve">of the reference genome of </w:t>
-      </w:r>
-      <w:r>
-        <w:rPr>
-          <w:i/>
-        </w:rPr>
-        <w:t>S</w:t>
-      </w:r>
-      <w:r>
-        <w:rPr>
-          <w:i/>
-        </w:rPr>
-        <w:t>.</w:t>
-      </w:r>
-      <w:r>
-        <w:rPr>
-          <w:i/>
-        </w:rPr>
-        <w:t xml:space="preserve"> baicalensis</w:t>
-      </w:r>
-      <w:r>
-        <w:rPr>
-          <w:iCs/>
-        </w:rPr>
-        <w:t xml:space="preserve"> </w:t>
-      </w:r>
-      <w:r>
-        <w:rPr>
-          <w:iCs/>
-        </w:rPr>
-        <w:t xml:space="preserve">as a tool </w:t>
-      </w:r>
-      <w:r>
-        <w:rPr>
-          <w:iCs/>
-        </w:rPr>
-        <w:t xml:space="preserve">to study genetic data </w:t>
-      </w:r>
-      <w:r>
-        <w:rPr>
-          <w:iCs/>
-        </w:rPr>
-        <w:t>collected from</w:t>
-      </w:r>
-      <w:r>
-        <w:rPr>
-          <w:iCs/>
-        </w:rPr>
-        <w:t xml:space="preserve"> other species.</w:t>
-      </w:r>
-      <w:r>
-        <w:rPr>
-          <w:iCs/>
-        </w:rPr>
-        <w:t xml:space="preserve"> </w:t>
-      </w:r>
-      <w:r>
-        <w:rPr>
-          <w:iCs/>
-        </w:rPr>
-        <w:t xml:space="preserve">Whole genome sequencing was also performed on 4 species as </w:t>
-      </w:r>
-      <w:r>
-        <w:rPr>
-          <w:i/>
-        </w:rPr>
-        <w:t xml:space="preserve">S. baicalensis </w:t>
-      </w:r>
-      <w:r>
-        <w:rPr>
-          <w:iCs/>
-        </w:rPr>
-        <w:t>to evaluate interspecies variation in genome structure.</w:t>
-      </w:r>
-      <w:r>
-        <w:rPr>
-          <w:iCs/>
-        </w:rPr>
-        <w:t xml:space="preserve"> Results of our comparative metabolite and phylogenetic study provide insight regarding the varying medicinal value of species within the </w:t>
-      </w:r>
-      <w:r>
-        <w:rPr>
-          <w:i/>
-        </w:rPr>
-        <w:t xml:space="preserve">Scutellaria </w:t>
-      </w:r>
-      <w:r>
-        <w:rPr>
-          <w:iCs/>
-        </w:rPr>
-        <w:t>genus</w:t>
-      </w:r>
-      <w:r>
-        <w:rPr>
-          <w:iCs/>
-        </w:rPr>
-        <w:t>.</w:t>
-      </w:r>
-      <w:r>
-        <w:rPr>
-          <w:iCs/>
-        </w:rPr>
-        <w:t xml:space="preserve"> </w:t>
-      </w:r>
-      <w:r>
-        <w:rPr>
-          <w:iCs/>
-        </w:rPr>
-        <w:t xml:space="preserve">This information may be valuable to researchers studying the genus when deciding which species to target for further development. </w:t>
+          <w:vertAlign w:val="superscript"/>
+        </w:rPr>
+        <w:t>4</w:t>
+      </w:r>
+      <w:r>
+        <w:t>Gulf Coast Research and Education Center, University of Florida, Wimauma, FL</w:t>
+      </w:r>
+      <w:r>
+        <w:t>, USA</w:t>
       </w:r>
     </w:p>
     <w:p>
       <w:r>
         <w:rPr>
+          <w:i/>
+          <w:iCs/>
+        </w:rPr>
+        <w:t xml:space="preserve">Scutellaria baicalensis </w:t>
+      </w:r>
+      <w:r>
+        <w:t xml:space="preserve">is a medicinal plant whose root extracts have been widely used in Asian medicine for more than 2,000 years. Flavonoids in these extracts possess anti-cancer, antioxidant, antiviral, and neuro-psychologic properties. </w:t>
+      </w:r>
+      <w:r>
+        <w:t xml:space="preserve">Because of interest in the medicinal properties of these flavonoids, the reference genome of </w:t>
+      </w:r>
+      <w:r>
+        <w:rPr>
+          <w:i/>
+          <w:iCs/>
+        </w:rPr>
+        <w:t xml:space="preserve">S. baicalensis </w:t>
+      </w:r>
+      <w:r>
+        <w:t xml:space="preserve">has been recently completed. </w:t>
+      </w:r>
+      <w:r>
+        <w:t xml:space="preserve">Although </w:t>
+      </w:r>
+      <w:r>
+        <w:rPr>
+          <w:i/>
+          <w:iCs/>
+        </w:rPr>
+        <w:t xml:space="preserve">S. baicalensis </w:t>
+      </w:r>
+      <w:r>
+        <w:t xml:space="preserve">has been well-studied, the </w:t>
+      </w:r>
+      <w:r>
+        <w:rPr>
+          <w:i/>
+          <w:iCs/>
+        </w:rPr>
+        <w:t xml:space="preserve">Scutellaria </w:t>
+      </w:r>
+      <w:r>
+        <w:t>genus contains more than 470 other species, the majority of which not analyzed.</w:t>
+      </w:r>
+      <w:r>
+        <w:t xml:space="preserve"> </w:t>
+      </w:r>
+      <w:r>
+        <w:t xml:space="preserve">This study aims to </w:t>
+      </w:r>
+      <w:r>
+        <w:t>increase</w:t>
+      </w:r>
+      <w:r>
+        <w:t xml:space="preserve"> knowledge of</w:t>
+      </w:r>
+      <w:r>
+        <w:t xml:space="preserve"> phytochemical</w:t>
+      </w:r>
+      <w:r>
+        <w:t xml:space="preserve"> </w:t>
+      </w:r>
+      <w:r>
+        <w:t>diversity in</w:t>
+      </w:r>
+      <w:r>
+        <w:t xml:space="preserve"> </w:t>
+      </w:r>
+      <w:r>
+        <w:rPr>
+          <w:i/>
+          <w:iCs/>
+        </w:rPr>
+        <w:t>Scutellaria</w:t>
+      </w:r>
+      <w:r>
+        <w:rPr>
+          <w:iCs/>
+        </w:rPr>
+        <w:t xml:space="preserve">. </w:t>
+      </w:r>
+      <w:r>
+        <w:t xml:space="preserve">Targeted </w:t>
+      </w:r>
+      <w:r>
+        <w:t xml:space="preserve">metabolite </w:t>
+      </w:r>
+      <w:r>
+        <w:t>analysis</w:t>
+      </w:r>
+      <w:r>
+        <w:t xml:space="preserve"> of </w:t>
+      </w:r>
+      <w:r>
+        <w:t xml:space="preserve">fresh and </w:t>
+      </w:r>
+      <w:r>
+        <w:t>dried</w:t>
+      </w:r>
+      <w:r>
+        <w:t xml:space="preserve"> samples </w:t>
+      </w:r>
+      <w:r>
+        <w:t xml:space="preserve">of </w:t>
+      </w:r>
+      <w:r>
+        <w:t>40</w:t>
+      </w:r>
+      <w:r>
+        <w:t xml:space="preserve"> </w:t>
+      </w:r>
+      <w:r>
+        <w:t xml:space="preserve">species </w:t>
+      </w:r>
+      <w:r>
+        <w:t xml:space="preserve">was completed </w:t>
+      </w:r>
+      <w:r>
+        <w:t xml:space="preserve">using </w:t>
+      </w:r>
+      <w:r>
+        <w:t>High Performance Liquid Chromatography</w:t>
+      </w:r>
+      <w:r>
+        <w:t xml:space="preserve"> to quantify 15 </w:t>
+      </w:r>
+      <w:r>
+        <w:t>flavones</w:t>
+      </w:r>
+      <w:r>
+        <w:t>.</w:t>
+      </w:r>
+      <w:r>
+        <w:t xml:space="preserve"> </w:t>
+      </w:r>
+      <w:r>
+        <w:t>A phylogenetic tree of these species was constructed from chloroplast genomic data. A</w:t>
+      </w:r>
+      <w:r>
+        <w:t xml:space="preserve"> </w:t>
+      </w:r>
+      <w:r>
+        <w:t xml:space="preserve">subset of species </w:t>
+      </w:r>
+      <w:r>
+        <w:t>were</w:t>
+      </w:r>
+      <w:r>
+        <w:t xml:space="preserve"> selected for organ-specific metabolite </w:t>
+      </w:r>
+      <w:r>
+        <w:t>profil</w:t>
+      </w:r>
+      <w:r>
+        <w:t xml:space="preserve">ing </w:t>
+      </w:r>
+      <w:r>
+        <w:t xml:space="preserve">and genome size </w:t>
+      </w:r>
+      <w:r>
+        <w:t>analyses</w:t>
+      </w:r>
+      <w:r>
+        <w:t>.</w:t>
+      </w:r>
+      <w:r>
+        <w:t xml:space="preserve"> </w:t>
+      </w:r>
+      <w:r>
+        <w:t xml:space="preserve">A comparison of phytochemical profiles for these species indicates significant diversity in site and identity of flavone accumulation when compared to </w:t>
+      </w:r>
+      <w:r>
+        <w:rPr>
+          <w:i/>
+          <w:iCs/>
+        </w:rPr>
+        <w:t xml:space="preserve">S. </w:t>
+      </w:r>
+      <w:r>
+        <w:rPr>
+          <w:i/>
+          <w:iCs/>
+        </w:rPr>
+        <w:t>baicalensis</w:t>
+      </w:r>
+      <w:r>
+        <w:t xml:space="preserve">. </w:t>
+      </w:r>
+      <w:r>
+        <w:t>Inconsistenc</w:t>
+      </w:r>
+      <w:r>
+        <w:t>ies</w:t>
+      </w:r>
+      <w:r>
+        <w:t xml:space="preserve"> between the proposed </w:t>
+      </w:r>
+      <w:r>
+        <w:t xml:space="preserve">organ specific </w:t>
+      </w:r>
+      <w:r>
+        <w:t>flavonoid biosynthesis pathwa</w:t>
+      </w:r>
+      <w:r>
+        <w:t>ys</w:t>
+      </w:r>
+      <w:r>
+        <w:t xml:space="preserve"> for </w:t>
+      </w:r>
+      <w:r>
+        <w:rPr>
+          <w:i/>
+        </w:rPr>
+        <w:t>S. baicalensis</w:t>
+      </w:r>
+      <w:r>
+        <w:t xml:space="preserve"> and </w:t>
+      </w:r>
+      <w:r>
+        <w:t xml:space="preserve">the organ specific flavonoid profiles </w:t>
+      </w:r>
+      <w:r>
+        <w:t xml:space="preserve">of </w:t>
+      </w:r>
+      <w:r>
+        <w:t xml:space="preserve">other species </w:t>
+      </w:r>
+      <w:r>
+        <w:t xml:space="preserve">indicate </w:t>
+      </w:r>
+      <w:r>
+        <w:t xml:space="preserve">shared and unique </w:t>
+      </w:r>
+      <w:r>
+        <w:t xml:space="preserve">flavonoid </w:t>
+      </w:r>
+      <w:r>
+        <w:t>bi</w:t>
+      </w:r>
+      <w:r>
+        <w:t>o</w:t>
+      </w:r>
+      <w:r>
+        <w:t>synthetic</w:t>
+      </w:r>
+      <w:r>
+        <w:t xml:space="preserve"> </w:t>
+      </w:r>
+      <w:r>
+        <w:t xml:space="preserve">routes </w:t>
+      </w:r>
+      <w:r>
+        <w:t>among</w:t>
+      </w:r>
+      <w:r>
+        <w:t xml:space="preserve"> species.</w:t>
+      </w:r>
+      <w:r>
+        <w:t xml:space="preserve"> </w:t>
+      </w:r>
+      <w:r>
+        <w:t xml:space="preserve">Flow cytometry results revealed 7 of the 8 species analyzed have similarly sized genomes as that of </w:t>
+      </w:r>
+      <w:r>
+        <w:rPr>
+          <w:i/>
+        </w:rPr>
+        <w:t>S. baicalensis</w:t>
+      </w:r>
+      <w:r>
+        <w:t xml:space="preserve">. </w:t>
+      </w:r>
+      <w:r>
+        <w:rPr>
+          <w:iCs/>
+        </w:rPr>
+        <w:t xml:space="preserve">This similarity in genome size can facilitate the use of the reference genome of </w:t>
+      </w:r>
+      <w:r>
+        <w:rPr>
+          <w:i/>
+        </w:rPr>
+        <w:t>S. baicalensis</w:t>
+      </w:r>
+      <w:r>
+        <w:rPr>
+          <w:iCs/>
+        </w:rPr>
+        <w:t xml:space="preserve"> as a tool to study genetic data collected from other species.</w:t>
+      </w:r>
+      <w:r>
+        <w:rPr>
+          <w:iCs/>
+        </w:rPr>
+        <w:t xml:space="preserve"> </w:t>
+      </w:r>
+      <w:r>
+        <w:rPr>
+          <w:iCs/>
+        </w:rPr>
+        <w:t>Lastly, w</w:t>
+      </w:r>
+      <w:r>
+        <w:rPr>
+          <w:iCs/>
+        </w:rPr>
+        <w:t xml:space="preserve">hole genome sequencing </w:t>
+      </w:r>
+      <w:r>
+        <w:rPr>
+          <w:iCs/>
+        </w:rPr>
+        <w:t xml:space="preserve">of four selected </w:t>
+      </w:r>
+      <w:r>
+        <w:rPr>
+          <w:iCs/>
+        </w:rPr>
+        <w:t xml:space="preserve">species </w:t>
+      </w:r>
+      <w:r>
+        <w:rPr>
+          <w:iCs/>
+        </w:rPr>
+        <w:t xml:space="preserve">was performed </w:t>
+      </w:r>
+      <w:r>
+        <w:rPr>
+          <w:iCs/>
+        </w:rPr>
+        <w:t xml:space="preserve">to determine the underlying genetic </w:t>
+      </w:r>
+      <w:r>
+        <w:rPr>
+          <w:iCs/>
+        </w:rPr>
+        <w:t>variation</w:t>
+      </w:r>
+      <w:r>
+        <w:rPr>
+          <w:iCs/>
+        </w:rPr>
+        <w:t>s</w:t>
+      </w:r>
+      <w:r>
+        <w:rPr>
+          <w:iCs/>
+        </w:rPr>
+        <w:t xml:space="preserve"> </w:t>
+      </w:r>
+      <w:r>
+        <w:rPr>
+          <w:iCs/>
+        </w:rPr>
+        <w:t xml:space="preserve">that </w:t>
+      </w:r>
+      <w:r>
+        <w:rPr>
+          <w:iCs/>
+        </w:rPr>
+        <w:t xml:space="preserve">may </w:t>
+      </w:r>
+      <w:r>
+        <w:rPr>
+          <w:iCs/>
+        </w:rPr>
+        <w:t xml:space="preserve">confer medicinal traits. </w:t>
+      </w:r>
+      <w:r>
+        <w:rPr>
+          <w:iCs/>
+        </w:rPr>
+        <w:t xml:space="preserve">Results of our comparative metabolite and phylogenetic study provide insight regarding the varying medicinal value of species within the </w:t>
+      </w:r>
+      <w:r>
+        <w:rPr>
+          <w:i/>
+        </w:rPr>
+        <w:t xml:space="preserve">Scutellaria </w:t>
+      </w:r>
+      <w:r>
+        <w:rPr>
+          <w:iCs/>
+        </w:rPr>
+        <w:t>genus</w:t>
+      </w:r>
+      <w:r>
+        <w:rPr>
+          <w:iCs/>
+        </w:rPr>
+        <w:t>.</w:t>
+      </w:r>
+      <w:r>
+        <w:rPr>
+          <w:iCs/>
+        </w:rPr>
+        <w:t xml:space="preserve"> </w:t>
+      </w:r>
+    </w:p>
+    <w:p>
+      <w:r>
+        <w:rPr>
           <w:b/>
           <w:bCs/>
         </w:rPr>
         <w:t xml:space="preserve">Word count: </w:t>
       </w:r>
       <w:r>
-        <w:t>318</w:t>
+        <w:t>273</w:t>
       </w:r>
     </w:p>
     <w:sectPr>
@@ -1543,7 +1476,7 @@
 </file>
 
 <file path=customXml/itemProps1.xml><?xml version="1.0" encoding="utf-8"?>
-<ds:datastoreItem xmlns:ds="http://schemas.openxmlformats.org/officeDocument/2006/customXml" ds:itemID="{0462703C-3F18-4898-A5ED-AB0A942F5148}">
+<ds:datastoreItem xmlns:ds="http://schemas.openxmlformats.org/officeDocument/2006/customXml" ds:itemID="{0BD2967A-4684-42D2-9C34-96E2B9921595}">
   <ds:schemaRefs>
     <ds:schemaRef ds:uri="http://schemas.openxmlformats.org/officeDocument/2006/bibliography"/>
   </ds:schemaRefs>

</xml_diff>